<commit_message>
commit 003 Added BibTeX referencing and citation style to the latex file
</commit_message>
<xml_diff>
--- a/REPORT.docx
+++ b/REPORT.docx
@@ -8,8 +8,8 @@
         <w:ind w:left="720"/>
         <w:rPr>
           <w:rFonts w:ascii="Times New Roman" w:hAnsi="Times New Roman" w:cs="Times New Roman"/>
-          <w:sz w:val="32"/>
-          <w:szCs w:val="32"/>
+          <w:sz w:val="44"/>
+          <w:szCs w:val="44"/>
         </w:rPr>
       </w:pPr>
       <w:r>
@@ -39,6 +39,7 @@
       <w:r>
         <w:rPr>
           <w:rFonts w:ascii="Times New Roman" w:hAnsi="Times New Roman" w:cs="Times New Roman"/>
+          <w:noProof/>
           <w:sz w:val="32"/>
           <w:szCs w:val="32"/>
         </w:rPr>
@@ -86,6 +87,16 @@
         </w:rPr>
         <w:t>UNIVERSITY</w:t>
       </w:r>
+    </w:p>
+    <w:p>
+      <w:pPr>
+        <w:ind w:left="720"/>
+        <w:rPr>
+          <w:rFonts w:ascii="Times New Roman" w:hAnsi="Times New Roman" w:cs="Times New Roman"/>
+          <w:sz w:val="32"/>
+          <w:szCs w:val="32"/>
+        </w:rPr>
+      </w:pPr>
       <w:r>
         <w:rPr>
           <w:rFonts w:ascii="Times New Roman" w:hAnsi="Times New Roman" w:cs="Times New Roman"/>
@@ -342,22 +353,20 @@
     </w:p>
     <w:sdt>
       <w:sdtPr>
+        <w:rPr>
+          <w:rFonts w:asciiTheme="minorHAnsi" w:eastAsiaTheme="minorHAnsi" w:hAnsiTheme="minorHAnsi" w:cstheme="minorBidi"/>
+          <w:b w:val="0"/>
+          <w:bCs w:val="0"/>
+          <w:color w:val="auto"/>
+          <w:sz w:val="22"/>
+          <w:szCs w:val="22"/>
+        </w:rPr>
         <w:id w:val="8730813"/>
         <w:docPartObj>
           <w:docPartGallery w:val="Table of Contents"/>
           <w:docPartUnique/>
         </w:docPartObj>
       </w:sdtPr>
-      <w:sdtEndPr>
-        <w:rPr>
-          <w:rFonts w:asciiTheme="minorHAnsi" w:eastAsiaTheme="minorHAnsi" w:hAnsiTheme="minorHAnsi" w:cstheme="minorBidi"/>
-          <w:b w:val="0"/>
-          <w:bCs w:val="0"/>
-          <w:color w:val="auto"/>
-          <w:sz w:val="22"/>
-          <w:szCs w:val="22"/>
-        </w:rPr>
-      </w:sdtEndPr>
       <w:sdtContent>
         <w:p>
           <w:pPr>
@@ -2329,7 +2338,7 @@
   <a:extraClrSchemeLst/>
   <a:extLst>
     <a:ext uri="{05A4C25C-085E-4340-85A3-A5531E510DB2}">
-      <thm15:themeFamily xmlns:thm15="http://schemas.microsoft.com/office/thememl/2012/main" xmlns="" name="Office Theme" id="{62F939B6-93AF-4DB8-9C6B-D6C7DFDC589F}" vid="{4A3C46E8-61CC-4603-A589-7422A47A8E4A}"/>
+      <thm15:themeFamily xmlns="" xmlns:thm15="http://schemas.microsoft.com/office/thememl/2012/main" name="Office Theme" id="{62F939B6-93AF-4DB8-9C6B-D6C7DFDC589F}" vid="{4A3C46E8-61CC-4603-A589-7422A47A8E4A}"/>
     </a:ext>
   </a:extLst>
 </a:theme>

</xml_diff>